<commit_message>
Revised the review form
Added a check for not hacking the proposal into the instructions.
</commit_message>
<xml_diff>
--- a/Labs/Lab1/Lab1Review_CS296N.docx
+++ b/Labs/Lab1/Lab1Review_CS296N.docx
@@ -690,6 +690,72 @@
         </w:tc>
       </w:tr>
       <w:tr>
+        <w:trPr>
+          <w:trHeight w:val="305"/>
+        </w:trPr>
+        <w:tc>
+          <w:tcPr>
+            <w:tcW w:w="7413" w:type="dxa"/>
+            <w:tcBorders>
+              <w:top w:val="single" w:sz="4" w:space="0" w:color="000000"/>
+              <w:left w:val="single" w:sz="4" w:space="0" w:color="000000"/>
+              <w:bottom w:val="single" w:sz="4" w:space="0" w:color="000000"/>
+            </w:tcBorders>
+          </w:tcPr>
+          <w:p>
+            <w:pPr>
+              <w:widowControl w:val="0"/>
+              <w:autoSpaceDE w:val="0"/>
+              <w:snapToGrid w:val="0"/>
+              <w:spacing w:after="0" w:line="240" w:lineRule="auto"/>
+            </w:pPr>
+            <w:r>
+              <w:t>Is the document neatly formatted (not inserted into my instructions) and clearly written?</w:t>
+            </w:r>
+            <w:bookmarkStart w:id="0" w:name="_GoBack"/>
+            <w:bookmarkEnd w:id="0"/>
+          </w:p>
+        </w:tc>
+        <w:tc>
+          <w:tcPr>
+            <w:tcW w:w="990" w:type="dxa"/>
+            <w:tcBorders>
+              <w:top w:val="single" w:sz="4" w:space="0" w:color="000000"/>
+              <w:left w:val="single" w:sz="4" w:space="0" w:color="000000"/>
+              <w:bottom w:val="single" w:sz="4" w:space="0" w:color="000000"/>
+              <w:right w:val="single" w:sz="4" w:space="0" w:color="000000"/>
+            </w:tcBorders>
+          </w:tcPr>
+          <w:p>
+            <w:pPr>
+              <w:widowControl w:val="0"/>
+              <w:autoSpaceDE w:val="0"/>
+              <w:snapToGrid w:val="0"/>
+              <w:spacing w:after="0" w:line="240" w:lineRule="auto"/>
+            </w:pPr>
+          </w:p>
+        </w:tc>
+        <w:tc>
+          <w:tcPr>
+            <w:tcW w:w="1170" w:type="dxa"/>
+            <w:tcBorders>
+              <w:top w:val="single" w:sz="4" w:space="0" w:color="000000"/>
+              <w:left w:val="single" w:sz="4" w:space="0" w:color="000000"/>
+              <w:bottom w:val="single" w:sz="4" w:space="0" w:color="000000"/>
+              <w:right w:val="single" w:sz="4" w:space="0" w:color="000000"/>
+            </w:tcBorders>
+          </w:tcPr>
+          <w:p>
+            <w:pPr>
+              <w:widowControl w:val="0"/>
+              <w:autoSpaceDE w:val="0"/>
+              <w:snapToGrid w:val="0"/>
+              <w:spacing w:after="0" w:line="240" w:lineRule="auto"/>
+            </w:pPr>
+          </w:p>
+        </w:tc>
+      </w:tr>
+      <w:tr>
         <w:tc>
           <w:tcPr>
             <w:tcW w:w="9573" w:type="dxa"/>
@@ -740,13 +806,7 @@
               <w:rPr>
                 <w:i/>
               </w:rPr>
-              <w:t>Interactive features</w:t>
-            </w:r>
-            <w:r>
-              <w:rPr>
-                <w:i/>
-              </w:rPr>
-              <w:t>: Will your web site have…</w:t>
+              <w:t>Interactive features: Will your web site have…</w:t>
             </w:r>
           </w:p>
         </w:tc>
@@ -772,13 +832,7 @@
               <w:spacing w:after="0" w:line="240" w:lineRule="auto"/>
             </w:pPr>
             <w:r>
-              <w:t>Image</w:t>
-            </w:r>
-            <w:r>
-              <w:t>s, sounds, or other graphics</w:t>
-            </w:r>
-            <w:r>
-              <w:t xml:space="preserve"> that the user interacts with?</w:t>
+              <w:t>Images, sounds, or other graphics that the user interacts with?</w:t>
             </w:r>
           </w:p>
         </w:tc>
@@ -995,208 +1049,215 @@
               <w:rPr>
                 <w:i/>
               </w:rPr>
-              <w:t>Data-driven features</w:t>
-            </w:r>
-            <w:r>
+              <w:t>Data-driven features: will your web site have…</w:t>
+            </w:r>
+          </w:p>
+        </w:tc>
+      </w:tr>
+      <w:tr>
+        <w:tc>
+          <w:tcPr>
+            <w:tcW w:w="7413" w:type="dxa"/>
+            <w:tcBorders>
+              <w:top w:val="single" w:sz="4" w:space="0" w:color="000000"/>
+              <w:left w:val="single" w:sz="4" w:space="0" w:color="000000"/>
+              <w:bottom w:val="single" w:sz="4" w:space="0" w:color="000000"/>
+            </w:tcBorders>
+          </w:tcPr>
+          <w:p>
+            <w:pPr>
+              <w:widowControl w:val="0"/>
+              <w:autoSpaceDE w:val="0"/>
+              <w:snapToGrid w:val="0"/>
+              <w:spacing w:after="0" w:line="240" w:lineRule="auto"/>
+            </w:pPr>
+            <w:r>
+              <w:t>A database that contains data entered by both users and administrators?</w:t>
+            </w:r>
+          </w:p>
+        </w:tc>
+        <w:tc>
+          <w:tcPr>
+            <w:tcW w:w="990" w:type="dxa"/>
+            <w:tcBorders>
+              <w:top w:val="single" w:sz="4" w:space="0" w:color="000000"/>
+              <w:left w:val="single" w:sz="4" w:space="0" w:color="000000"/>
+              <w:bottom w:val="single" w:sz="4" w:space="0" w:color="000000"/>
+              <w:right w:val="single" w:sz="4" w:space="0" w:color="000000"/>
+            </w:tcBorders>
+          </w:tcPr>
+          <w:p>
+            <w:pPr>
+              <w:widowControl w:val="0"/>
+              <w:autoSpaceDE w:val="0"/>
+              <w:snapToGrid w:val="0"/>
+              <w:spacing w:after="0" w:line="240" w:lineRule="auto"/>
+            </w:pPr>
+          </w:p>
+        </w:tc>
+        <w:tc>
+          <w:tcPr>
+            <w:tcW w:w="1170" w:type="dxa"/>
+            <w:tcBorders>
+              <w:top w:val="single" w:sz="4" w:space="0" w:color="000000"/>
+              <w:left w:val="single" w:sz="4" w:space="0" w:color="000000"/>
+              <w:bottom w:val="single" w:sz="4" w:space="0" w:color="000000"/>
+              <w:right w:val="single" w:sz="4" w:space="0" w:color="000000"/>
+            </w:tcBorders>
+          </w:tcPr>
+          <w:p>
+            <w:pPr>
+              <w:widowControl w:val="0"/>
+              <w:autoSpaceDE w:val="0"/>
+              <w:snapToGrid w:val="0"/>
+              <w:spacing w:after="0" w:line="240" w:lineRule="auto"/>
+            </w:pPr>
+          </w:p>
+        </w:tc>
+      </w:tr>
+      <w:tr>
+        <w:tc>
+          <w:tcPr>
+            <w:tcW w:w="7413" w:type="dxa"/>
+            <w:tcBorders>
+              <w:top w:val="single" w:sz="4" w:space="0" w:color="000000"/>
+              <w:left w:val="single" w:sz="4" w:space="0" w:color="000000"/>
+              <w:bottom w:val="single" w:sz="4" w:space="0" w:color="000000"/>
+            </w:tcBorders>
+          </w:tcPr>
+          <w:p>
+            <w:pPr>
+              <w:widowControl w:val="0"/>
+              <w:autoSpaceDE w:val="0"/>
+              <w:snapToGrid w:val="0"/>
+              <w:spacing w:after="0" w:line="240" w:lineRule="auto"/>
+            </w:pPr>
+            <w:r>
+              <w:t>Web pages with content that is derived from the database?</w:t>
+            </w:r>
+          </w:p>
+        </w:tc>
+        <w:tc>
+          <w:tcPr>
+            <w:tcW w:w="990" w:type="dxa"/>
+            <w:tcBorders>
+              <w:top w:val="single" w:sz="4" w:space="0" w:color="000000"/>
+              <w:left w:val="single" w:sz="4" w:space="0" w:color="000000"/>
+              <w:bottom w:val="single" w:sz="4" w:space="0" w:color="000000"/>
+              <w:right w:val="single" w:sz="4" w:space="0" w:color="000000"/>
+            </w:tcBorders>
+          </w:tcPr>
+          <w:p>
+            <w:pPr>
+              <w:widowControl w:val="0"/>
+              <w:autoSpaceDE w:val="0"/>
+              <w:snapToGrid w:val="0"/>
+              <w:spacing w:after="0" w:line="240" w:lineRule="auto"/>
+            </w:pPr>
+          </w:p>
+        </w:tc>
+        <w:tc>
+          <w:tcPr>
+            <w:tcW w:w="1170" w:type="dxa"/>
+            <w:tcBorders>
+              <w:top w:val="single" w:sz="4" w:space="0" w:color="000000"/>
+              <w:left w:val="single" w:sz="4" w:space="0" w:color="000000"/>
+              <w:bottom w:val="single" w:sz="4" w:space="0" w:color="000000"/>
+              <w:right w:val="single" w:sz="4" w:space="0" w:color="000000"/>
+            </w:tcBorders>
+          </w:tcPr>
+          <w:p>
+            <w:pPr>
+              <w:widowControl w:val="0"/>
+              <w:autoSpaceDE w:val="0"/>
+              <w:snapToGrid w:val="0"/>
+              <w:spacing w:after="0" w:line="240" w:lineRule="auto"/>
+            </w:pPr>
+          </w:p>
+        </w:tc>
+      </w:tr>
+      <w:tr>
+        <w:tc>
+          <w:tcPr>
+            <w:tcW w:w="7413" w:type="dxa"/>
+            <w:tcBorders>
+              <w:top w:val="single" w:sz="4" w:space="0" w:color="000000"/>
+              <w:left w:val="single" w:sz="4" w:space="0" w:color="000000"/>
+              <w:bottom w:val="single" w:sz="4" w:space="0" w:color="000000"/>
+            </w:tcBorders>
+          </w:tcPr>
+          <w:p>
+            <w:pPr>
+              <w:widowControl w:val="0"/>
+              <w:autoSpaceDE w:val="0"/>
+              <w:snapToGrid w:val="0"/>
+              <w:spacing w:after="0" w:line="240" w:lineRule="auto"/>
+            </w:pPr>
+            <w:r>
+              <w:t>Features for searching and filtering data</w:t>
+            </w:r>
+          </w:p>
+        </w:tc>
+        <w:tc>
+          <w:tcPr>
+            <w:tcW w:w="990" w:type="dxa"/>
+            <w:tcBorders>
+              <w:top w:val="single" w:sz="4" w:space="0" w:color="000000"/>
+              <w:left w:val="single" w:sz="4" w:space="0" w:color="000000"/>
+              <w:bottom w:val="single" w:sz="4" w:space="0" w:color="000000"/>
+              <w:right w:val="single" w:sz="4" w:space="0" w:color="000000"/>
+            </w:tcBorders>
+          </w:tcPr>
+          <w:p>
+            <w:pPr>
+              <w:widowControl w:val="0"/>
+              <w:autoSpaceDE w:val="0"/>
+              <w:snapToGrid w:val="0"/>
+              <w:spacing w:after="0" w:line="240" w:lineRule="auto"/>
+            </w:pPr>
+          </w:p>
+        </w:tc>
+        <w:tc>
+          <w:tcPr>
+            <w:tcW w:w="1170" w:type="dxa"/>
+            <w:tcBorders>
+              <w:top w:val="single" w:sz="4" w:space="0" w:color="000000"/>
+              <w:left w:val="single" w:sz="4" w:space="0" w:color="000000"/>
+              <w:bottom w:val="single" w:sz="4" w:space="0" w:color="000000"/>
+              <w:right w:val="single" w:sz="4" w:space="0" w:color="000000"/>
+            </w:tcBorders>
+          </w:tcPr>
+          <w:p>
+            <w:pPr>
+              <w:widowControl w:val="0"/>
+              <w:autoSpaceDE w:val="0"/>
+              <w:snapToGrid w:val="0"/>
+              <w:spacing w:after="0" w:line="240" w:lineRule="auto"/>
+            </w:pPr>
+          </w:p>
+        </w:tc>
+      </w:tr>
+      <w:tr>
+        <w:tc>
+          <w:tcPr>
+            <w:tcW w:w="9573" w:type="dxa"/>
+            <w:gridSpan w:val="3"/>
+            <w:tcBorders>
+              <w:top w:val="single" w:sz="4" w:space="0" w:color="000000"/>
+              <w:left w:val="single" w:sz="4" w:space="0" w:color="000000"/>
+              <w:bottom w:val="single" w:sz="4" w:space="0" w:color="000000"/>
+              <w:right w:val="single" w:sz="4" w:space="0" w:color="000000"/>
+            </w:tcBorders>
+          </w:tcPr>
+          <w:p>
+            <w:pPr>
+              <w:widowControl w:val="0"/>
+              <w:autoSpaceDE w:val="0"/>
+              <w:snapToGrid w:val="0"/>
+              <w:spacing w:after="0" w:line="240" w:lineRule="auto"/>
               <w:rPr>
                 <w:i/>
               </w:rPr>
-              <w:t>: will your web site have…</w:t>
-            </w:r>
-          </w:p>
-        </w:tc>
-      </w:tr>
-      <w:tr>
-        <w:tc>
-          <w:tcPr>
-            <w:tcW w:w="7413" w:type="dxa"/>
-            <w:tcBorders>
-              <w:top w:val="single" w:sz="4" w:space="0" w:color="000000"/>
-              <w:left w:val="single" w:sz="4" w:space="0" w:color="000000"/>
-              <w:bottom w:val="single" w:sz="4" w:space="0" w:color="000000"/>
-            </w:tcBorders>
-          </w:tcPr>
-          <w:p>
-            <w:pPr>
-              <w:widowControl w:val="0"/>
-              <w:autoSpaceDE w:val="0"/>
-              <w:snapToGrid w:val="0"/>
-              <w:spacing w:after="0" w:line="240" w:lineRule="auto"/>
-            </w:pPr>
-            <w:r>
-              <w:t>A database that contains data enter</w:t>
-            </w:r>
-            <w:r>
-              <w:t>ed</w:t>
-            </w:r>
-            <w:r>
-              <w:t xml:space="preserve"> by both users and administrators?</w:t>
-            </w:r>
-          </w:p>
-        </w:tc>
-        <w:tc>
-          <w:tcPr>
-            <w:tcW w:w="990" w:type="dxa"/>
-            <w:tcBorders>
-              <w:top w:val="single" w:sz="4" w:space="0" w:color="000000"/>
-              <w:left w:val="single" w:sz="4" w:space="0" w:color="000000"/>
-              <w:bottom w:val="single" w:sz="4" w:space="0" w:color="000000"/>
-              <w:right w:val="single" w:sz="4" w:space="0" w:color="000000"/>
-            </w:tcBorders>
-          </w:tcPr>
-          <w:p>
-            <w:pPr>
-              <w:widowControl w:val="0"/>
-              <w:autoSpaceDE w:val="0"/>
-              <w:snapToGrid w:val="0"/>
-              <w:spacing w:after="0" w:line="240" w:lineRule="auto"/>
-            </w:pPr>
-          </w:p>
-        </w:tc>
-        <w:tc>
-          <w:tcPr>
-            <w:tcW w:w="1170" w:type="dxa"/>
-            <w:tcBorders>
-              <w:top w:val="single" w:sz="4" w:space="0" w:color="000000"/>
-              <w:left w:val="single" w:sz="4" w:space="0" w:color="000000"/>
-              <w:bottom w:val="single" w:sz="4" w:space="0" w:color="000000"/>
-              <w:right w:val="single" w:sz="4" w:space="0" w:color="000000"/>
-            </w:tcBorders>
-          </w:tcPr>
-          <w:p>
-            <w:pPr>
-              <w:widowControl w:val="0"/>
-              <w:autoSpaceDE w:val="0"/>
-              <w:snapToGrid w:val="0"/>
-              <w:spacing w:after="0" w:line="240" w:lineRule="auto"/>
-            </w:pPr>
-          </w:p>
-        </w:tc>
-      </w:tr>
-      <w:tr>
-        <w:tc>
-          <w:tcPr>
-            <w:tcW w:w="7413" w:type="dxa"/>
-            <w:tcBorders>
-              <w:top w:val="single" w:sz="4" w:space="0" w:color="000000"/>
-              <w:left w:val="single" w:sz="4" w:space="0" w:color="000000"/>
-              <w:bottom w:val="single" w:sz="4" w:space="0" w:color="000000"/>
-            </w:tcBorders>
-          </w:tcPr>
-          <w:p>
-            <w:pPr>
-              <w:widowControl w:val="0"/>
-              <w:autoSpaceDE w:val="0"/>
-              <w:snapToGrid w:val="0"/>
-              <w:spacing w:after="0" w:line="240" w:lineRule="auto"/>
-            </w:pPr>
-            <w:r>
-              <w:t xml:space="preserve">Web pages with content that is </w:t>
-            </w:r>
-            <w:r>
-              <w:t>derived</w:t>
-            </w:r>
-            <w:r>
-              <w:t xml:space="preserve"> from the database?</w:t>
-            </w:r>
-          </w:p>
-        </w:tc>
-        <w:tc>
-          <w:tcPr>
-            <w:tcW w:w="990" w:type="dxa"/>
-            <w:tcBorders>
-              <w:top w:val="single" w:sz="4" w:space="0" w:color="000000"/>
-              <w:left w:val="single" w:sz="4" w:space="0" w:color="000000"/>
-              <w:bottom w:val="single" w:sz="4" w:space="0" w:color="000000"/>
-              <w:right w:val="single" w:sz="4" w:space="0" w:color="000000"/>
-            </w:tcBorders>
-          </w:tcPr>
-          <w:p>
-            <w:pPr>
-              <w:widowControl w:val="0"/>
-              <w:autoSpaceDE w:val="0"/>
-              <w:snapToGrid w:val="0"/>
-              <w:spacing w:after="0" w:line="240" w:lineRule="auto"/>
-            </w:pPr>
-          </w:p>
-        </w:tc>
-        <w:tc>
-          <w:tcPr>
-            <w:tcW w:w="1170" w:type="dxa"/>
-            <w:tcBorders>
-              <w:top w:val="single" w:sz="4" w:space="0" w:color="000000"/>
-              <w:left w:val="single" w:sz="4" w:space="0" w:color="000000"/>
-              <w:bottom w:val="single" w:sz="4" w:space="0" w:color="000000"/>
-              <w:right w:val="single" w:sz="4" w:space="0" w:color="000000"/>
-            </w:tcBorders>
-          </w:tcPr>
-          <w:p>
-            <w:pPr>
-              <w:widowControl w:val="0"/>
-              <w:autoSpaceDE w:val="0"/>
-              <w:snapToGrid w:val="0"/>
-              <w:spacing w:after="0" w:line="240" w:lineRule="auto"/>
-            </w:pPr>
-          </w:p>
-        </w:tc>
-      </w:tr>
-      <w:tr>
-        <w:tc>
-          <w:tcPr>
-            <w:tcW w:w="7413" w:type="dxa"/>
-            <w:tcBorders>
-              <w:top w:val="single" w:sz="4" w:space="0" w:color="000000"/>
-              <w:left w:val="single" w:sz="4" w:space="0" w:color="000000"/>
-              <w:bottom w:val="single" w:sz="4" w:space="0" w:color="000000"/>
-            </w:tcBorders>
-          </w:tcPr>
-          <w:p>
-            <w:pPr>
-              <w:widowControl w:val="0"/>
-              <w:autoSpaceDE w:val="0"/>
-              <w:snapToGrid w:val="0"/>
-              <w:spacing w:after="0" w:line="240" w:lineRule="auto"/>
-            </w:pPr>
-            <w:r>
-              <w:t>Features for searching and filtering data</w:t>
-            </w:r>
-          </w:p>
-        </w:tc>
-        <w:tc>
-          <w:tcPr>
-            <w:tcW w:w="990" w:type="dxa"/>
-            <w:tcBorders>
-              <w:top w:val="single" w:sz="4" w:space="0" w:color="000000"/>
-              <w:left w:val="single" w:sz="4" w:space="0" w:color="000000"/>
-              <w:bottom w:val="single" w:sz="4" w:space="0" w:color="000000"/>
-              <w:right w:val="single" w:sz="4" w:space="0" w:color="000000"/>
-            </w:tcBorders>
-          </w:tcPr>
-          <w:p>
-            <w:pPr>
-              <w:widowControl w:val="0"/>
-              <w:autoSpaceDE w:val="0"/>
-              <w:snapToGrid w:val="0"/>
-              <w:spacing w:after="0" w:line="240" w:lineRule="auto"/>
-            </w:pPr>
-          </w:p>
-        </w:tc>
-        <w:tc>
-          <w:tcPr>
-            <w:tcW w:w="1170" w:type="dxa"/>
-            <w:tcBorders>
-              <w:top w:val="single" w:sz="4" w:space="0" w:color="000000"/>
-              <w:left w:val="single" w:sz="4" w:space="0" w:color="000000"/>
-              <w:bottom w:val="single" w:sz="4" w:space="0" w:color="000000"/>
-              <w:right w:val="single" w:sz="4" w:space="0" w:color="000000"/>
-            </w:tcBorders>
-          </w:tcPr>
-          <w:p>
-            <w:pPr>
-              <w:widowControl w:val="0"/>
-              <w:autoSpaceDE w:val="0"/>
-              <w:snapToGrid w:val="0"/>
-              <w:spacing w:after="0" w:line="240" w:lineRule="auto"/>
             </w:pPr>
           </w:p>
         </w:tc>
@@ -1223,48 +1284,11 @@
                 <w:i/>
               </w:rPr>
             </w:pPr>
-          </w:p>
-        </w:tc>
-      </w:tr>
-      <w:tr>
-        <w:tc>
-          <w:tcPr>
-            <w:tcW w:w="9573" w:type="dxa"/>
-            <w:gridSpan w:val="3"/>
-            <w:tcBorders>
-              <w:top w:val="single" w:sz="4" w:space="0" w:color="000000"/>
-              <w:left w:val="single" w:sz="4" w:space="0" w:color="000000"/>
-              <w:bottom w:val="single" w:sz="4" w:space="0" w:color="000000"/>
-              <w:right w:val="single" w:sz="4" w:space="0" w:color="000000"/>
-            </w:tcBorders>
-          </w:tcPr>
-          <w:p>
-            <w:pPr>
-              <w:widowControl w:val="0"/>
-              <w:autoSpaceDE w:val="0"/>
-              <w:snapToGrid w:val="0"/>
-              <w:spacing w:after="0" w:line="240" w:lineRule="auto"/>
+            <w:r>
               <w:rPr>
                 <w:i/>
               </w:rPr>
-            </w:pPr>
-            <w:r>
-              <w:rPr>
-                <w:i/>
-              </w:rPr>
-              <w:t xml:space="preserve">Details: Will your web </w:t>
-            </w:r>
-            <w:r>
-              <w:rPr>
-                <w:i/>
-              </w:rPr>
-              <w:t>site</w:t>
-            </w:r>
-            <w:r>
-              <w:rPr>
-                <w:i/>
-              </w:rPr>
-              <w:t xml:space="preserve"> have…</w:t>
+              <w:t>Details: Will your web site have…</w:t>
             </w:r>
           </w:p>
         </w:tc>
@@ -1287,10 +1311,7 @@
               <w:spacing w:after="0" w:line="240" w:lineRule="auto"/>
             </w:pPr>
             <w:r>
-              <w:t>Between 3 and 6 classes</w:t>
-            </w:r>
-            <w:r>
-              <w:t xml:space="preserve"> in its domain model?</w:t>
+              <w:t>Between 3 and 6 classes in its domain model?</w:t>
             </w:r>
           </w:p>
         </w:tc>
@@ -1351,13 +1372,7 @@
               <w:spacing w:after="0" w:line="240" w:lineRule="auto"/>
             </w:pPr>
             <w:r>
-              <w:t>Between 8 and 30</w:t>
-            </w:r>
-            <w:r>
-              <w:t xml:space="preserve"> total fields</w:t>
-            </w:r>
-            <w:r>
-              <w:t xml:space="preserve"> in the classes of the domain model?</w:t>
+              <w:t>Between 8 and 30 total fields in the classes of the domain model?</w:t>
             </w:r>
           </w:p>
         </w:tc>
@@ -1479,13 +1494,7 @@
               <w:spacing w:after="0" w:line="240" w:lineRule="auto"/>
             </w:pPr>
             <w:r>
-              <w:t xml:space="preserve">Some type of navigation </w:t>
-            </w:r>
-            <w:r>
-              <w:t>on each page</w:t>
-            </w:r>
-            <w:r>
-              <w:t>?</w:t>
+              <w:t>Some type of navigation on each page?</w:t>
             </w:r>
           </w:p>
         </w:tc>
@@ -1855,19 +1864,8 @@
         <w:sz w:val="28"/>
         <w:szCs w:val="28"/>
       </w:rPr>
-      <w:t xml:space="preserve">eer Evaluation for Lab </w:t>
+      <w:t>eer Evaluation for Lab 1</w:t>
     </w:r>
-    <w:r>
-      <w:rPr>
-        <w:b/>
-        <w:bCs/>
-        <w:sz w:val="28"/>
-        <w:szCs w:val="28"/>
-      </w:rPr>
-      <w:t>1</w:t>
-    </w:r>
-    <w:bookmarkStart w:id="0" w:name="_GoBack"/>
-    <w:bookmarkEnd w:id="0"/>
     <w:r>
       <w:rPr>
         <w:b/>
@@ -1921,7 +1919,7 @@
   <w:abstractNum w:abstractNumId="0">
     <w:nsid w:val="FFFFFF1D"/>
     <w:multiLevelType w:val="multilevel"/>
-    <w:tmpl w:val="64A236F8"/>
+    <w:tmpl w:val="B6149D08"/>
     <w:lvl w:ilvl="0">
       <w:start w:val="1"/>
       <w:numFmt w:val="bullet"/>

</xml_diff>

<commit_message>
More code review revisions
</commit_message>
<xml_diff>
--- a/Labs/Lab1/Lab1Review_CS296N.docx
+++ b/Labs/Lab1/Lab1Review_CS296N.docx
@@ -22,13 +22,13 @@
         <w:tblLook w:val="0000" w:firstRow="0" w:lastRow="0" w:firstColumn="0" w:lastColumn="0" w:noHBand="0" w:noVBand="0"/>
       </w:tblPr>
       <w:tblGrid>
-        <w:gridCol w:w="4983"/>
-        <w:gridCol w:w="4623"/>
+        <w:gridCol w:w="5253"/>
+        <w:gridCol w:w="4353"/>
       </w:tblGrid>
       <w:tr>
         <w:tc>
           <w:tcPr>
-            <w:tcW w:w="4983" w:type="dxa"/>
+            <w:tcW w:w="5253" w:type="dxa"/>
             <w:tcBorders>
               <w:top w:val="single" w:sz="4" w:space="0" w:color="000000"/>
               <w:left w:val="single" w:sz="4" w:space="0" w:color="000000"/>
@@ -43,19 +43,13 @@
               <w:spacing w:after="0" w:line="240" w:lineRule="auto"/>
             </w:pPr>
             <w:r>
-              <w:t>Your name (your lab</w:t>
+              <w:t>Reviewer (Person doing the review)</w:t>
             </w:r>
-            <w:r>
-              <w:t xml:space="preserve"> work</w:t>
-            </w:r>
-            <w:r>
-              <w:t xml:space="preserve"> is being evaluated)</w:t>
-            </w:r>
-          </w:p>
-        </w:tc>
-        <w:tc>
-          <w:tcPr>
-            <w:tcW w:w="4623" w:type="dxa"/>
+          </w:p>
+        </w:tc>
+        <w:tc>
+          <w:tcPr>
+            <w:tcW w:w="4353" w:type="dxa"/>
             <w:tcBorders>
               <w:top w:val="single" w:sz="4" w:space="0" w:color="000000"/>
               <w:left w:val="single" w:sz="4" w:space="0" w:color="000000"/>
@@ -76,7 +70,7 @@
       <w:tr>
         <w:tc>
           <w:tcPr>
-            <w:tcW w:w="4983" w:type="dxa"/>
+            <w:tcW w:w="5253" w:type="dxa"/>
             <w:tcBorders>
               <w:top w:val="single" w:sz="4" w:space="0" w:color="000000"/>
               <w:left w:val="single" w:sz="4" w:space="0" w:color="000000"/>
@@ -91,31 +85,13 @@
               <w:spacing w:after="0" w:line="240" w:lineRule="auto"/>
             </w:pPr>
             <w:r>
-              <w:t xml:space="preserve">Peer </w:t>
+              <w:t>Developer (Person whose code you are reviewing)</w:t>
             </w:r>
-            <w:r>
-              <w:t>Evaluator</w:t>
-            </w:r>
-            <w:r>
-              <w:t xml:space="preserve"> </w:t>
-            </w:r>
-            <w:r>
-              <w:t>(</w:t>
-            </w:r>
-            <w:r>
-              <w:t>who helped you evaluate your lab</w:t>
-            </w:r>
-            <w:r>
-              <w:t>)</w:t>
-            </w:r>
-            <w:r>
-              <w:t>:</w:t>
-            </w:r>
-          </w:p>
-        </w:tc>
-        <w:tc>
-          <w:tcPr>
-            <w:tcW w:w="4623" w:type="dxa"/>
+          </w:p>
+        </w:tc>
+        <w:tc>
+          <w:tcPr>
+            <w:tcW w:w="4353" w:type="dxa"/>
             <w:tcBorders>
               <w:top w:val="single" w:sz="4" w:space="0" w:color="000000"/>
               <w:left w:val="single" w:sz="4" w:space="0" w:color="000000"/>
@@ -136,7 +112,7 @@
       <w:tr>
         <w:tc>
           <w:tcPr>
-            <w:tcW w:w="4983" w:type="dxa"/>
+            <w:tcW w:w="5253" w:type="dxa"/>
             <w:tcBorders>
               <w:top w:val="single" w:sz="4" w:space="0" w:color="000000"/>
               <w:left w:val="single" w:sz="4" w:space="0" w:color="000000"/>
@@ -151,55 +127,13 @@
               <w:spacing w:after="0" w:line="240" w:lineRule="auto"/>
             </w:pPr>
             <w:r>
-              <w:t>Person whose lab you evaluated:</w:t>
+              <w:t>Date</w:t>
             </w:r>
           </w:p>
         </w:tc>
         <w:tc>
           <w:tcPr>
-            <w:tcW w:w="4623" w:type="dxa"/>
-            <w:tcBorders>
-              <w:top w:val="single" w:sz="4" w:space="0" w:color="000000"/>
-              <w:left w:val="single" w:sz="4" w:space="0" w:color="000000"/>
-              <w:bottom w:val="single" w:sz="4" w:space="0" w:color="000000"/>
-              <w:right w:val="single" w:sz="4" w:space="0" w:color="000000"/>
-            </w:tcBorders>
-          </w:tcPr>
-          <w:p>
-            <w:pPr>
-              <w:widowControl w:val="0"/>
-              <w:autoSpaceDE w:val="0"/>
-              <w:snapToGrid w:val="0"/>
-              <w:spacing w:after="0" w:line="240" w:lineRule="auto"/>
-            </w:pPr>
-          </w:p>
-        </w:tc>
-      </w:tr>
-      <w:tr>
-        <w:tc>
-          <w:tcPr>
-            <w:tcW w:w="4983" w:type="dxa"/>
-            <w:tcBorders>
-              <w:top w:val="single" w:sz="4" w:space="0" w:color="000000"/>
-              <w:left w:val="single" w:sz="4" w:space="0" w:color="000000"/>
-              <w:bottom w:val="single" w:sz="4" w:space="0" w:color="000000"/>
-            </w:tcBorders>
-          </w:tcPr>
-          <w:p>
-            <w:pPr>
-              <w:widowControl w:val="0"/>
-              <w:autoSpaceDE w:val="0"/>
-              <w:snapToGrid w:val="0"/>
-              <w:spacing w:after="0" w:line="240" w:lineRule="auto"/>
-            </w:pPr>
-            <w:r>
-              <w:t>Date:</w:t>
-            </w:r>
-          </w:p>
-        </w:tc>
-        <w:tc>
-          <w:tcPr>
-            <w:tcW w:w="4623" w:type="dxa"/>
+            <w:tcW w:w="4353" w:type="dxa"/>
             <w:tcBorders>
               <w:top w:val="single" w:sz="4" w:space="0" w:color="000000"/>
               <w:left w:val="single" w:sz="4" w:space="0" w:color="000000"/>
@@ -238,40 +172,14 @@
         <w:br/>
       </w:r>
       <w:r>
-        <w:t>You sh</w:t>
+        <w:t>You will complete this review form for the work done by one of your lab partners. After you have filled out the “Beta” column and added comments, you will upload this to the lab Code Review Forum so your lab partner can download this and read it.</w:t>
       </w:r>
-      <w:r>
-        <w:t xml:space="preserve">ould have already </w:t>
-      </w:r>
-      <w:r>
-        <w:t>uploaded</w:t>
-      </w:r>
-      <w:r>
-        <w:t xml:space="preserve"> the completed work for this Lab</w:t>
-      </w:r>
-      <w:r>
-        <w:t xml:space="preserve"> </w:t>
-      </w:r>
-      <w:r>
-        <w:t xml:space="preserve">to </w:t>
-      </w:r>
-      <w:r>
-        <w:t>Moodle</w:t>
-      </w:r>
-      <w:r>
-        <w:t>. After doing this evaluation with one or more other students, upload it along with any revisions to moodle. Your grade will be based on your revised work and the accuracy of this evaluation</w:t>
-      </w:r>
-    </w:p>
-    <w:p>
-      <w:pPr>
-        <w:widowControl w:val="0"/>
-        <w:autoSpaceDE w:val="0"/>
-        <w:spacing w:line="240" w:lineRule="auto"/>
-      </w:pPr>
+      <w:bookmarkStart w:id="0" w:name="_GoBack"/>
+      <w:bookmarkEnd w:id="0"/>
     </w:p>
     <w:tbl>
       <w:tblPr>
-        <w:tblW w:w="9573" w:type="dxa"/>
+        <w:tblW w:w="9663" w:type="dxa"/>
         <w:tblInd w:w="-15" w:type="dxa"/>
         <w:tblLayout w:type="fixed"/>
         <w:tblLook w:val="0000" w:firstRow="0" w:lastRow="0" w:firstColumn="0" w:lastColumn="0" w:noHBand="0" w:noVBand="0"/>
@@ -279,9 +187,12 @@
       <w:tblGrid>
         <w:gridCol w:w="7413"/>
         <w:gridCol w:w="990"/>
-        <w:gridCol w:w="1170"/>
+        <w:gridCol w:w="1260"/>
       </w:tblGrid>
       <w:tr>
+        <w:trPr>
+          <w:trHeight w:val="287"/>
+        </w:trPr>
         <w:tc>
           <w:tcPr>
             <w:tcW w:w="7413" w:type="dxa"/>
@@ -343,7 +254,7 @@
         </w:tc>
         <w:tc>
           <w:tcPr>
-            <w:tcW w:w="1170" w:type="dxa"/>
+            <w:tcW w:w="1260" w:type="dxa"/>
             <w:tcBorders>
               <w:top w:val="single" w:sz="4" w:space="0" w:color="000000"/>
               <w:left w:val="single" w:sz="4" w:space="0" w:color="000000"/>
@@ -367,7 +278,7 @@
                 <w:b/>
                 <w:bCs/>
               </w:rPr>
-              <w:t>Release</w:t>
+              <w:t>Production</w:t>
             </w:r>
           </w:p>
         </w:tc>
@@ -375,7 +286,7 @@
       <w:tr>
         <w:tc>
           <w:tcPr>
-            <w:tcW w:w="9573" w:type="dxa"/>
+            <w:tcW w:w="9663" w:type="dxa"/>
             <w:gridSpan w:val="3"/>
             <w:tcBorders>
               <w:top w:val="single" w:sz="4" w:space="0" w:color="000000"/>
@@ -400,7 +311,14 @@
                 <w:b/>
                 <w:i/>
               </w:rPr>
-              <w:t>Part 1: Getting Started with ASP.NET MVC Tutorial Exercise</w:t>
+              <w:t xml:space="preserve">Part 1: </w:t>
+            </w:r>
+            <w:r>
+              <w:rPr>
+                <w:b/>
+                <w:i/>
+              </w:rPr>
+              <w:t>Tutorial Exercise</w:t>
             </w:r>
           </w:p>
         </w:tc>
@@ -426,7 +344,13 @@
               <w:spacing w:after="0" w:line="240" w:lineRule="auto"/>
             </w:pPr>
             <w:r>
-              <w:t xml:space="preserve">Is there a screen shot </w:t>
+              <w:t xml:space="preserve">Is there a </w:t>
+            </w:r>
+            <w:r>
+              <w:t xml:space="preserve">document containing a </w:t>
+            </w:r>
+            <w:r>
+              <w:t xml:space="preserve">screen shot </w:t>
             </w:r>
             <w:r>
               <w:t>showing that the web app ran correctly?</w:t>
@@ -454,7 +378,7 @@
         </w:tc>
         <w:tc>
           <w:tcPr>
-            <w:tcW w:w="1170" w:type="dxa"/>
+            <w:tcW w:w="1260" w:type="dxa"/>
             <w:tcBorders>
               <w:top w:val="single" w:sz="4" w:space="0" w:color="000000"/>
               <w:left w:val="single" w:sz="4" w:space="0" w:color="000000"/>
@@ -475,7 +399,7 @@
       <w:tr>
         <w:tc>
           <w:tcPr>
-            <w:tcW w:w="9573" w:type="dxa"/>
+            <w:tcW w:w="9663" w:type="dxa"/>
             <w:gridSpan w:val="3"/>
             <w:tcBorders>
               <w:top w:val="single" w:sz="4" w:space="0" w:color="000000"/>
@@ -500,7 +424,7 @@
       <w:tr>
         <w:tc>
           <w:tcPr>
-            <w:tcW w:w="9573" w:type="dxa"/>
+            <w:tcW w:w="9663" w:type="dxa"/>
             <w:gridSpan w:val="3"/>
             <w:tcBorders>
               <w:top w:val="single" w:sz="4" w:space="0" w:color="000000"/>
@@ -533,7 +457,7 @@
       <w:tr>
         <w:tc>
           <w:tcPr>
-            <w:tcW w:w="9573" w:type="dxa"/>
+            <w:tcW w:w="9663" w:type="dxa"/>
             <w:gridSpan w:val="3"/>
             <w:tcBorders>
               <w:top w:val="single" w:sz="4" w:space="0" w:color="000000"/>
@@ -607,7 +531,7 @@
         </w:tc>
         <w:tc>
           <w:tcPr>
-            <w:tcW w:w="1170" w:type="dxa"/>
+            <w:tcW w:w="1260" w:type="dxa"/>
             <w:tcBorders>
               <w:top w:val="single" w:sz="4" w:space="0" w:color="000000"/>
               <w:left w:val="single" w:sz="4" w:space="0" w:color="000000"/>
@@ -671,7 +595,7 @@
         </w:tc>
         <w:tc>
           <w:tcPr>
-            <w:tcW w:w="1170" w:type="dxa"/>
+            <w:tcW w:w="1260" w:type="dxa"/>
             <w:tcBorders>
               <w:top w:val="single" w:sz="4" w:space="0" w:color="000000"/>
               <w:left w:val="single" w:sz="4" w:space="0" w:color="000000"/>
@@ -712,8 +636,6 @@
             <w:r>
               <w:t>Is the document neatly formatted (not inserted into my instructions) and clearly written?</w:t>
             </w:r>
-            <w:bookmarkStart w:id="0" w:name="_GoBack"/>
-            <w:bookmarkEnd w:id="0"/>
           </w:p>
         </w:tc>
         <w:tc>
@@ -737,7 +659,7 @@
         </w:tc>
         <w:tc>
           <w:tcPr>
-            <w:tcW w:w="1170" w:type="dxa"/>
+            <w:tcW w:w="1260" w:type="dxa"/>
             <w:tcBorders>
               <w:top w:val="single" w:sz="4" w:space="0" w:color="000000"/>
               <w:left w:val="single" w:sz="4" w:space="0" w:color="000000"/>
@@ -758,7 +680,7 @@
       <w:tr>
         <w:tc>
           <w:tcPr>
-            <w:tcW w:w="9573" w:type="dxa"/>
+            <w:tcW w:w="9663" w:type="dxa"/>
             <w:gridSpan w:val="3"/>
             <w:tcBorders>
               <w:top w:val="single" w:sz="4" w:space="0" w:color="000000"/>
@@ -783,7 +705,7 @@
       <w:tr>
         <w:tc>
           <w:tcPr>
-            <w:tcW w:w="9573" w:type="dxa"/>
+            <w:tcW w:w="9663" w:type="dxa"/>
             <w:gridSpan w:val="3"/>
             <w:tcBorders>
               <w:top w:val="single" w:sz="4" w:space="0" w:color="000000"/>
@@ -857,7 +779,7 @@
         </w:tc>
         <w:tc>
           <w:tcPr>
-            <w:tcW w:w="1170" w:type="dxa"/>
+            <w:tcW w:w="1260" w:type="dxa"/>
             <w:tcBorders>
               <w:top w:val="single" w:sz="4" w:space="0" w:color="000000"/>
               <w:left w:val="single" w:sz="4" w:space="0" w:color="000000"/>
@@ -919,7 +841,7 @@
         </w:tc>
         <w:tc>
           <w:tcPr>
-            <w:tcW w:w="1170" w:type="dxa"/>
+            <w:tcW w:w="1260" w:type="dxa"/>
             <w:tcBorders>
               <w:top w:val="single" w:sz="4" w:space="0" w:color="000000"/>
               <w:left w:val="single" w:sz="4" w:space="0" w:color="000000"/>
@@ -980,7 +902,7 @@
         </w:tc>
         <w:tc>
           <w:tcPr>
-            <w:tcW w:w="1170" w:type="dxa"/>
+            <w:tcW w:w="1260" w:type="dxa"/>
             <w:tcBorders>
               <w:top w:val="single" w:sz="4" w:space="0" w:color="000000"/>
               <w:left w:val="single" w:sz="4" w:space="0" w:color="000000"/>
@@ -1001,7 +923,7 @@
       <w:tr>
         <w:tc>
           <w:tcPr>
-            <w:tcW w:w="9573" w:type="dxa"/>
+            <w:tcW w:w="9663" w:type="dxa"/>
             <w:gridSpan w:val="3"/>
             <w:tcBorders>
               <w:top w:val="single" w:sz="4" w:space="0" w:color="000000"/>
@@ -1026,7 +948,7 @@
       <w:tr>
         <w:tc>
           <w:tcPr>
-            <w:tcW w:w="9573" w:type="dxa"/>
+            <w:tcW w:w="9663" w:type="dxa"/>
             <w:gridSpan w:val="3"/>
             <w:tcBorders>
               <w:top w:val="single" w:sz="4" w:space="0" w:color="000000"/>
@@ -1097,7 +1019,7 @@
         </w:tc>
         <w:tc>
           <w:tcPr>
-            <w:tcW w:w="1170" w:type="dxa"/>
+            <w:tcW w:w="1260" w:type="dxa"/>
             <w:tcBorders>
               <w:top w:val="single" w:sz="4" w:space="0" w:color="000000"/>
               <w:left w:val="single" w:sz="4" w:space="0" w:color="000000"/>
@@ -1158,7 +1080,7 @@
         </w:tc>
         <w:tc>
           <w:tcPr>
-            <w:tcW w:w="1170" w:type="dxa"/>
+            <w:tcW w:w="1260" w:type="dxa"/>
             <w:tcBorders>
               <w:top w:val="single" w:sz="4" w:space="0" w:color="000000"/>
               <w:left w:val="single" w:sz="4" w:space="0" w:color="000000"/>
@@ -1219,7 +1141,7 @@
         </w:tc>
         <w:tc>
           <w:tcPr>
-            <w:tcW w:w="1170" w:type="dxa"/>
+            <w:tcW w:w="1260" w:type="dxa"/>
             <w:tcBorders>
               <w:top w:val="single" w:sz="4" w:space="0" w:color="000000"/>
               <w:left w:val="single" w:sz="4" w:space="0" w:color="000000"/>
@@ -1240,7 +1162,7 @@
       <w:tr>
         <w:tc>
           <w:tcPr>
-            <w:tcW w:w="9573" w:type="dxa"/>
+            <w:tcW w:w="9663" w:type="dxa"/>
             <w:gridSpan w:val="3"/>
             <w:tcBorders>
               <w:top w:val="single" w:sz="4" w:space="0" w:color="000000"/>
@@ -1265,7 +1187,7 @@
       <w:tr>
         <w:tc>
           <w:tcPr>
-            <w:tcW w:w="9573" w:type="dxa"/>
+            <w:tcW w:w="9663" w:type="dxa"/>
             <w:gridSpan w:val="3"/>
             <w:tcBorders>
               <w:top w:val="single" w:sz="4" w:space="0" w:color="000000"/>
@@ -1288,8 +1210,16 @@
               <w:rPr>
                 <w:i/>
               </w:rPr>
-              <w:t>Details: Will your web site have…</w:t>
+              <w:t xml:space="preserve">Details: Will your web site </w:t>
             </w:r>
+            <w:proofErr w:type="gramStart"/>
+            <w:r>
+              <w:rPr>
+                <w:i/>
+              </w:rPr>
+              <w:t>have…</w:t>
+            </w:r>
+            <w:proofErr w:type="gramEnd"/>
           </w:p>
         </w:tc>
       </w:tr>
@@ -1336,7 +1266,7 @@
         </w:tc>
         <w:tc>
           <w:tcPr>
-            <w:tcW w:w="1170" w:type="dxa"/>
+            <w:tcW w:w="1260" w:type="dxa"/>
             <w:tcBorders>
               <w:top w:val="single" w:sz="4" w:space="0" w:color="000000"/>
               <w:left w:val="single" w:sz="4" w:space="0" w:color="000000"/>
@@ -1397,7 +1327,7 @@
         </w:tc>
         <w:tc>
           <w:tcPr>
-            <w:tcW w:w="1170" w:type="dxa"/>
+            <w:tcW w:w="1260" w:type="dxa"/>
             <w:tcBorders>
               <w:top w:val="single" w:sz="4" w:space="0" w:color="000000"/>
               <w:left w:val="single" w:sz="4" w:space="0" w:color="000000"/>
@@ -1458,7 +1388,7 @@
         </w:tc>
         <w:tc>
           <w:tcPr>
-            <w:tcW w:w="1170" w:type="dxa"/>
+            <w:tcW w:w="1260" w:type="dxa"/>
             <w:tcBorders>
               <w:top w:val="single" w:sz="4" w:space="0" w:color="000000"/>
               <w:left w:val="single" w:sz="4" w:space="0" w:color="000000"/>
@@ -1519,7 +1449,7 @@
         </w:tc>
         <w:tc>
           <w:tcPr>
-            <w:tcW w:w="1170" w:type="dxa"/>
+            <w:tcW w:w="1260" w:type="dxa"/>
             <w:tcBorders>
               <w:top w:val="single" w:sz="4" w:space="0" w:color="000000"/>
               <w:left w:val="single" w:sz="4" w:space="0" w:color="000000"/>
@@ -1580,7 +1510,7 @@
         </w:tc>
         <w:tc>
           <w:tcPr>
-            <w:tcW w:w="1170" w:type="dxa"/>
+            <w:tcW w:w="1260" w:type="dxa"/>
             <w:tcBorders>
               <w:top w:val="single" w:sz="4" w:space="0" w:color="000000"/>
               <w:left w:val="single" w:sz="4" w:space="0" w:color="000000"/>
@@ -1641,7 +1571,7 @@
         </w:tc>
         <w:tc>
           <w:tcPr>
-            <w:tcW w:w="1170" w:type="dxa"/>
+            <w:tcW w:w="1260" w:type="dxa"/>
             <w:tcBorders>
               <w:top w:val="single" w:sz="4" w:space="0" w:color="000000"/>
               <w:left w:val="single" w:sz="4" w:space="0" w:color="000000"/>
@@ -1702,7 +1632,7 @@
         </w:tc>
         <w:tc>
           <w:tcPr>
-            <w:tcW w:w="1170" w:type="dxa"/>
+            <w:tcW w:w="1260" w:type="dxa"/>
             <w:tcBorders>
               <w:top w:val="single" w:sz="4" w:space="0" w:color="000000"/>
               <w:left w:val="single" w:sz="4" w:space="0" w:color="000000"/>
@@ -1919,7 +1849,7 @@
   <w:abstractNum w:abstractNumId="0">
     <w:nsid w:val="FFFFFF1D"/>
     <w:multiLevelType w:val="multilevel"/>
-    <w:tmpl w:val="B6149D08"/>
+    <w:tmpl w:val="0DF0FB02"/>
     <w:lvl w:ilvl="0">
       <w:start w:val="1"/>
       <w:numFmt w:val="bullet"/>

</xml_diff>